<commit_message>
Omskrevet UnitTest og tilføjet 2 termer til Termlist
</commit_message>
<xml_diff>
--- a/Rapport/Termliste.docx
+++ b/Rapport/Termliste.docx
@@ -6,11 +6,9 @@
       <w:pPr>
         <w:pStyle w:val="Heading1"/>
       </w:pPr>
-      <w:proofErr w:type="spellStart"/>
       <w:r>
         <w:t>Termliste</w:t>
       </w:r>
-      <w:proofErr w:type="spellEnd"/>
     </w:p>
     <w:p>
       <w:r>
@@ -25,6 +23,16 @@
     <w:p>
       <w:r>
         <w:t>PL = Presentation Layer</w:t>
+      </w:r>
+    </w:p>
+    <w:p>
+      <w:r>
+        <w:t>FDD = Feature Driven Development</w:t>
+      </w:r>
+    </w:p>
+    <w:p>
+      <w:r>
+        <w:t>TDD = Test Driven Development</w:t>
       </w:r>
       <w:bookmarkStart w:id="0" w:name="_GoBack"/>
       <w:bookmarkEnd w:id="0"/>

</xml_diff>